<commit_message>
Updated information on --stranded parameter
</commit_message>
<xml_diff>
--- a/doc/TETranscripts_manual.docx
+++ b/doc/TETranscripts_manual.docx
@@ -85,7 +85,7 @@
       </w:r>
     </w:p>
     <w:p>
-      <w:hyperlink r:id="rId7" w:history="1">
+      <w:hyperlink r:id="rId7" w:anchor="TEtranscripts" w:history="1">
         <w:r>
           <w:rPr>
             <w:rStyle w:val="Hyperlink"/>
@@ -106,8 +106,6 @@
       <w:r>
         <w:t>TEtranscripts</w:t>
       </w:r>
-      <w:bookmarkStart w:id="0" w:name="_GoBack"/>
-      <w:bookmarkEnd w:id="0"/>
       <w:r>
         <w:t xml:space="preserve"> contains two standalone tools, </w:t>
       </w:r>
@@ -216,66 +214,66 @@
       <w:pPr>
         <w:pStyle w:val="Heading1"/>
       </w:pPr>
-      <w:bookmarkStart w:id="1" w:name="user-content-requirements"/>
+      <w:bookmarkStart w:id="0" w:name="user-content-requirements"/>
+      <w:bookmarkEnd w:id="0"/>
+      <w:r>
+        <w:t>Requirements</w:t>
+      </w:r>
+    </w:p>
+    <w:p>
+      <w:r>
+        <w:rPr>
+          <w:b/>
+        </w:rPr>
+        <w:t>Python</w:t>
+      </w:r>
+      <w:r>
+        <w:t>: 2.6.x or 2.7.x (not tested in Python 3.x)</w:t>
+      </w:r>
+    </w:p>
+    <w:p>
+      <w:proofErr w:type="spellStart"/>
+      <w:proofErr w:type="gramStart"/>
+      <w:r>
+        <w:rPr>
+          <w:b/>
+        </w:rPr>
+        <w:t>pysam</w:t>
+      </w:r>
+      <w:proofErr w:type="spellEnd"/>
+      <w:proofErr w:type="gramEnd"/>
+      <w:r>
+        <w:t>: 0.9.x or greater</w:t>
+      </w:r>
+    </w:p>
+    <w:p>
+      <w:r>
+        <w:rPr>
+          <w:b/>
+        </w:rPr>
+        <w:t>R</w:t>
+      </w:r>
+      <w:r>
+        <w:t>: 2.15.x or greater</w:t>
+      </w:r>
+    </w:p>
+    <w:p>
+      <w:r>
+        <w:rPr>
+          <w:b/>
+        </w:rPr>
+        <w:t>DESeq2</w:t>
+      </w:r>
+      <w:r>
+        <w:t>: 1.10.x or greater</w:t>
+      </w:r>
+    </w:p>
+    <w:p>
+      <w:pPr>
+        <w:pStyle w:val="Heading1"/>
+      </w:pPr>
+      <w:bookmarkStart w:id="1" w:name="user-content-installation"/>
       <w:bookmarkEnd w:id="1"/>
-      <w:r>
-        <w:t>Requirements</w:t>
-      </w:r>
-    </w:p>
-    <w:p>
-      <w:r>
-        <w:rPr>
-          <w:b/>
-        </w:rPr>
-        <w:t>Python</w:t>
-      </w:r>
-      <w:r>
-        <w:t>: 2.6.x or 2.7.x (not tested in Python 3.x)</w:t>
-      </w:r>
-    </w:p>
-    <w:p>
-      <w:proofErr w:type="spellStart"/>
-      <w:proofErr w:type="gramStart"/>
-      <w:r>
-        <w:rPr>
-          <w:b/>
-        </w:rPr>
-        <w:t>pysam</w:t>
-      </w:r>
-      <w:proofErr w:type="spellEnd"/>
-      <w:proofErr w:type="gramEnd"/>
-      <w:r>
-        <w:t>: 0.9.x or greater</w:t>
-      </w:r>
-    </w:p>
-    <w:p>
-      <w:r>
-        <w:rPr>
-          <w:b/>
-        </w:rPr>
-        <w:t>R</w:t>
-      </w:r>
-      <w:r>
-        <w:t>: 2.15.x or greater</w:t>
-      </w:r>
-    </w:p>
-    <w:p>
-      <w:r>
-        <w:rPr>
-          <w:b/>
-        </w:rPr>
-        <w:t>DESeq2</w:t>
-      </w:r>
-      <w:r>
-        <w:t>: 1.10.x or greater</w:t>
-      </w:r>
-    </w:p>
-    <w:p>
-      <w:pPr>
-        <w:pStyle w:val="Heading1"/>
-      </w:pPr>
-      <w:bookmarkStart w:id="2" w:name="user-content-installation"/>
-      <w:bookmarkEnd w:id="2"/>
       <w:r>
         <w:t>Installation</w:t>
       </w:r>
@@ -554,20 +552,20 @@
       <w:pPr>
         <w:pStyle w:val="Heading1"/>
       </w:pPr>
-      <w:bookmarkStart w:id="3" w:name="user-content-tetranscripts"/>
+      <w:bookmarkStart w:id="2" w:name="user-content-tetranscripts"/>
+      <w:bookmarkEnd w:id="2"/>
+      <w:proofErr w:type="spellStart"/>
+      <w:r>
+        <w:t>TEtranscripts</w:t>
+      </w:r>
+      <w:proofErr w:type="spellEnd"/>
+    </w:p>
+    <w:p>
+      <w:pPr>
+        <w:pStyle w:val="Heading2"/>
+      </w:pPr>
+      <w:bookmarkStart w:id="3" w:name="user-content-usage"/>
       <w:bookmarkEnd w:id="3"/>
-      <w:proofErr w:type="spellStart"/>
-      <w:r>
-        <w:t>TEtranscripts</w:t>
-      </w:r>
-      <w:proofErr w:type="spellEnd"/>
-    </w:p>
-    <w:p>
-      <w:pPr>
-        <w:pStyle w:val="Heading2"/>
-      </w:pPr>
-      <w:bookmarkStart w:id="4" w:name="user-content-usage"/>
-      <w:bookmarkEnd w:id="4"/>
       <w:r>
         <w:t>Usage</w:t>
       </w:r>
@@ -846,207 +844,192 @@
         <w:rPr>
           <w:rFonts w:ascii="Courier New" w:hAnsi="Courier New"/>
         </w:rPr>
-        <w:t xml:space="preserve">   --GTF genic-GTF-</w:t>
+        <w:t xml:space="preserve">   --GTF genic-GTF-file  GTF file for gene annotations</w:t>
+      </w:r>
+    </w:p>
+    <w:p>
+      <w:pPr>
+        <w:rPr>
+          <w:rFonts w:ascii="Courier New" w:hAnsi="Courier New"/>
+        </w:rPr>
+      </w:pPr>
+      <w:r>
+        <w:rPr>
+          <w:rFonts w:ascii="Courier New" w:hAnsi="Courier New"/>
+        </w:rPr>
+        <w:t xml:space="preserve">   --TE TE-GTF-file      GTF file for transposable element annotations</w:t>
+      </w:r>
+    </w:p>
+    <w:p>
+      <w:pPr>
+        <w:pStyle w:val="Heading3"/>
+      </w:pPr>
+      <w:r>
+        <w:t xml:space="preserve">Optional arguments: </w:t>
+      </w:r>
+    </w:p>
+    <w:p>
+      <w:pPr>
+        <w:pStyle w:val="Heading4"/>
+      </w:pPr>
+      <w:proofErr w:type="spellStart"/>
+      <w:r>
+        <w:t>Inpu</w:t>
+      </w:r>
+      <w:r>
+        <w:t>t/Output</w:t>
+      </w:r>
+      <w:proofErr w:type="spellEnd"/>
+      <w:r>
+        <w:t xml:space="preserve"> options</w:t>
+      </w:r>
+    </w:p>
+    <w:p>
+      <w:pPr>
+        <w:rPr>
+          <w:rFonts w:ascii="Courier New" w:hAnsi="Courier New"/>
+        </w:rPr>
+      </w:pPr>
+      <w:r>
+        <w:rPr>
+          <w:rFonts w:ascii="Courier New" w:hAnsi="Courier New"/>
+        </w:rPr>
+        <w:t xml:space="preserve">   --format [input file format]</w:t>
+      </w:r>
+    </w:p>
+    <w:p>
+      <w:pPr>
+        <w:rPr>
+          <w:rFonts w:ascii="Courier New" w:hAnsi="Courier New"/>
+        </w:rPr>
+      </w:pPr>
+      <w:r>
+        <w:rPr>
+          <w:rFonts w:ascii="Courier New" w:hAnsi="Courier New"/>
+        </w:rPr>
+        <w:t xml:space="preserve">      Input file format: BAM or SAM. DEFAULT: BAM</w:t>
+      </w:r>
+    </w:p>
+    <w:p>
+      <w:pPr>
+        <w:rPr>
+          <w:rFonts w:ascii="Courier New" w:hAnsi="Courier New"/>
+        </w:rPr>
+      </w:pPr>
+      <w:r>
+        <w:rPr>
+          <w:rFonts w:ascii="Courier New" w:hAnsi="Courier New"/>
+        </w:rPr>
+        <w:t xml:space="preserve">   --stranded [option]   </w:t>
+      </w:r>
+      <w:r>
+        <w:rPr>
+          <w:rFonts w:ascii="Courier New" w:hAnsi="Courier New"/>
+        </w:rPr>
+        <w:t>Is this a stranded library? (yes, no, or reverse).</w:t>
+      </w:r>
+    </w:p>
+    <w:p>
+      <w:pPr>
+        <w:rPr>
+          <w:rFonts w:ascii="Courier New" w:hAnsi="Courier New"/>
+        </w:rPr>
+      </w:pPr>
+      <w:r>
+        <w:rPr>
+          <w:rFonts w:ascii="Courier New" w:hAnsi="Courier New"/>
+        </w:rPr>
+        <w:t xml:space="preserve">              </w:t>
+      </w:r>
+      <w:r>
+        <w:rPr>
+          <w:rFonts w:ascii="Courier New" w:hAnsi="Courier New"/>
+        </w:rPr>
+        <w:t xml:space="preserve">no      -  Library is </w:t>
+      </w:r>
+      <w:proofErr w:type="spellStart"/>
+      <w:r>
+        <w:rPr>
+          <w:rFonts w:ascii="Courier New" w:hAnsi="Courier New"/>
+        </w:rPr>
+        <w:t>unstranded</w:t>
+      </w:r>
+      <w:proofErr w:type="spellEnd"/>
+    </w:p>
+    <w:p>
+      <w:pPr>
+        <w:rPr>
+          <w:rFonts w:ascii="Courier New" w:hAnsi="Courier New"/>
+        </w:rPr>
+      </w:pPr>
+      <w:r>
+        <w:rPr>
+          <w:rFonts w:ascii="Courier New" w:hAnsi="Courier New"/>
+        </w:rPr>
+        <w:t xml:space="preserve">              yes     -  "Second-strand </w:t>
+      </w:r>
+      <w:proofErr w:type="spellStart"/>
+      <w:r>
+        <w:rPr>
+          <w:rFonts w:ascii="Courier New" w:hAnsi="Courier New"/>
+        </w:rPr>
+        <w:t>cDNA</w:t>
+      </w:r>
+      <w:proofErr w:type="spellEnd"/>
+      <w:r>
+        <w:rPr>
+          <w:rFonts w:ascii="Courier New" w:hAnsi="Courier New"/>
+        </w:rPr>
+        <w:t xml:space="preserve"> library (e.g. </w:t>
+      </w:r>
+      <w:proofErr w:type="spellStart"/>
+      <w:r>
+        <w:rPr>
+          <w:rFonts w:ascii="Courier New" w:hAnsi="Courier New"/>
+        </w:rPr>
+        <w:t>NEBNext</w:t>
+      </w:r>
+      <w:proofErr w:type="spellEnd"/>
+      <w:r>
+        <w:rPr>
+          <w:rFonts w:ascii="Courier New" w:hAnsi="Courier New"/>
+        </w:rPr>
+        <w:t xml:space="preserve"> directional</w:t>
+      </w:r>
+      <w:bookmarkStart w:id="4" w:name="_GoBack"/>
+      <w:bookmarkEnd w:id="4"/>
+      <w:r>
+        <w:rPr>
+          <w:rFonts w:ascii="Courier New" w:hAnsi="Courier New"/>
+        </w:rPr>
+        <w:t>)</w:t>
+      </w:r>
+    </w:p>
+    <w:p>
+      <w:pPr>
+        <w:rPr>
+          <w:rFonts w:ascii="Courier New" w:hAnsi="Courier New"/>
+        </w:rPr>
+      </w:pPr>
+      <w:r>
+        <w:rPr>
+          <w:rFonts w:ascii="Courier New" w:hAnsi="Courier New"/>
+        </w:rPr>
+        <w:t xml:space="preserve">              </w:t>
       </w:r>
       <w:proofErr w:type="gramStart"/>
       <w:r>
         <w:rPr>
           <w:rFonts w:ascii="Courier New" w:hAnsi="Courier New"/>
         </w:rPr>
-        <w:t>file  GTF</w:t>
+        <w:t>reverse</w:t>
       </w:r>
       <w:proofErr w:type="gramEnd"/>
       <w:r>
         <w:rPr>
           <w:rFonts w:ascii="Courier New" w:hAnsi="Courier New"/>
         </w:rPr>
-        <w:t xml:space="preserve"> file for gene annotations</w:t>
-      </w:r>
-    </w:p>
-    <w:p>
-      <w:pPr>
-        <w:rPr>
-          <w:rFonts w:ascii="Courier New" w:hAnsi="Courier New"/>
-        </w:rPr>
-      </w:pPr>
-      <w:r>
-        <w:rPr>
-          <w:rFonts w:ascii="Courier New" w:hAnsi="Courier New"/>
-        </w:rPr>
-        <w:t xml:space="preserve">   --TE TE-GTF-file      GTF file for transposable element annotations</w:t>
-      </w:r>
-    </w:p>
-    <w:p>
-      <w:pPr>
-        <w:pStyle w:val="Heading3"/>
-      </w:pPr>
-      <w:r>
-        <w:t xml:space="preserve">Optional arguments: </w:t>
-      </w:r>
-    </w:p>
-    <w:p>
-      <w:pPr>
-        <w:pStyle w:val="Heading4"/>
-      </w:pPr>
-      <w:proofErr w:type="spellStart"/>
-      <w:r>
-        <w:t>Inpu</w:t>
-      </w:r>
-      <w:r>
-        <w:t>t/Output</w:t>
-      </w:r>
-      <w:proofErr w:type="spellEnd"/>
-      <w:r>
-        <w:t xml:space="preserve"> options</w:t>
-      </w:r>
-    </w:p>
-    <w:p>
-      <w:pPr>
-        <w:rPr>
-          <w:rFonts w:ascii="Courier New" w:hAnsi="Courier New"/>
-        </w:rPr>
-      </w:pPr>
-      <w:r>
-        <w:rPr>
-          <w:rFonts w:ascii="Courier New" w:hAnsi="Courier New"/>
-        </w:rPr>
-        <w:t xml:space="preserve">   --</w:t>
-      </w:r>
-      <w:proofErr w:type="gramStart"/>
-      <w:r>
-        <w:rPr>
-          <w:rFonts w:ascii="Courier New" w:hAnsi="Courier New"/>
-        </w:rPr>
-        <w:t>format</w:t>
-      </w:r>
-      <w:proofErr w:type="gramEnd"/>
-      <w:r>
-        <w:rPr>
-          <w:rFonts w:ascii="Courier New" w:hAnsi="Courier New"/>
-        </w:rPr>
-        <w:t xml:space="preserve"> [input file format]</w:t>
-      </w:r>
-    </w:p>
-    <w:p>
-      <w:pPr>
-        <w:rPr>
-          <w:rFonts w:ascii="Courier New" w:hAnsi="Courier New"/>
-        </w:rPr>
-      </w:pPr>
-      <w:r>
-        <w:rPr>
-          <w:rFonts w:ascii="Courier New" w:hAnsi="Courier New"/>
-        </w:rPr>
-        <w:t xml:space="preserve">      Input file format: BAM or SAM. DEFAULT: BAM</w:t>
-      </w:r>
-    </w:p>
-    <w:p>
-      <w:pPr>
-        <w:rPr>
-          <w:rFonts w:ascii="Courier New" w:hAnsi="Courier New"/>
-        </w:rPr>
-      </w:pPr>
-      <w:r>
-        <w:rPr>
-          <w:rFonts w:ascii="Courier New" w:hAnsi="Courier New"/>
-        </w:rPr>
-        <w:t xml:space="preserve">   --</w:t>
-      </w:r>
-      <w:proofErr w:type="gramStart"/>
-      <w:r>
-        <w:rPr>
-          <w:rFonts w:ascii="Courier New" w:hAnsi="Courier New"/>
-        </w:rPr>
-        <w:t>stranded</w:t>
-      </w:r>
-      <w:proofErr w:type="gramEnd"/>
-      <w:r>
-        <w:rPr>
-          <w:rFonts w:ascii="Courier New" w:hAnsi="Courier New"/>
-        </w:rPr>
-        <w:t xml:space="preserve"> [option]   </w:t>
-      </w:r>
-      <w:r>
-        <w:rPr>
-          <w:rFonts w:ascii="Courier New" w:hAnsi="Courier New"/>
-        </w:rPr>
-        <w:t>Is this a stranded library? (</w:t>
-      </w:r>
-      <w:proofErr w:type="gramStart"/>
-      <w:r>
-        <w:rPr>
-          <w:rFonts w:ascii="Courier New" w:hAnsi="Courier New"/>
-        </w:rPr>
-        <w:t>yes</w:t>
-      </w:r>
-      <w:proofErr w:type="gramEnd"/>
-      <w:r>
-        <w:rPr>
-          <w:rFonts w:ascii="Courier New" w:hAnsi="Courier New"/>
-        </w:rPr>
-        <w:t>, no, or reverse).</w:t>
-      </w:r>
-    </w:p>
-    <w:p>
-      <w:pPr>
-        <w:rPr>
-          <w:rFonts w:ascii="Courier New" w:hAnsi="Courier New"/>
-        </w:rPr>
-      </w:pPr>
-      <w:r>
-        <w:rPr>
-          <w:rFonts w:ascii="Courier New" w:hAnsi="Courier New"/>
-        </w:rPr>
-        <w:t xml:space="preserve">              </w:t>
-      </w:r>
-      <w:proofErr w:type="gramStart"/>
-      <w:r>
-        <w:rPr>
-          <w:rFonts w:ascii="Courier New" w:hAnsi="Courier New"/>
-        </w:rPr>
-        <w:t>no</w:t>
-      </w:r>
-      <w:proofErr w:type="gramEnd"/>
-      <w:r>
-        <w:rPr>
-          <w:rFonts w:ascii="Courier New" w:hAnsi="Courier New"/>
-        </w:rPr>
-        <w:t xml:space="preserve">      -  Library is </w:t>
-      </w:r>
-      <w:proofErr w:type="spellStart"/>
-      <w:r>
-        <w:rPr>
-          <w:rFonts w:ascii="Courier New" w:hAnsi="Courier New"/>
-        </w:rPr>
-        <w:t>unstranded</w:t>
-      </w:r>
-      <w:proofErr w:type="spellEnd"/>
-    </w:p>
-    <w:p>
-      <w:pPr>
-        <w:rPr>
-          <w:rFonts w:ascii="Courier New" w:hAnsi="Courier New"/>
-        </w:rPr>
-      </w:pPr>
-      <w:r>
-        <w:rPr>
-          <w:rFonts w:ascii="Courier New" w:hAnsi="Courier New"/>
-        </w:rPr>
-        <w:t xml:space="preserve">              </w:t>
-      </w:r>
-      <w:proofErr w:type="gramStart"/>
-      <w:r>
-        <w:rPr>
-          <w:rFonts w:ascii="Courier New" w:hAnsi="Courier New"/>
-        </w:rPr>
-        <w:t>yes</w:t>
-      </w:r>
-      <w:proofErr w:type="gramEnd"/>
-      <w:r>
-        <w:rPr>
-          <w:rFonts w:ascii="Courier New" w:hAnsi="Courier New"/>
-        </w:rPr>
-        <w:t xml:space="preserve">     -  "Second-strand </w:t>
+        <w:t xml:space="preserve"> -  "First-strand" </w:t>
       </w:r>
       <w:proofErr w:type="spellStart"/>
       <w:r>
@@ -1067,61 +1050,6 @@
         <w:rPr>
           <w:rFonts w:ascii="Courier New" w:hAnsi="Courier New"/>
         </w:rPr>
-        <w:t>ScriptSeq</w:t>
-      </w:r>
-      <w:proofErr w:type="spellEnd"/>
-      <w:r>
-        <w:rPr>
-          <w:rFonts w:ascii="Courier New" w:hAnsi="Courier New"/>
-        </w:rPr>
-        <w:t>)</w:t>
-      </w:r>
-    </w:p>
-    <w:p>
-      <w:pPr>
-        <w:rPr>
-          <w:rFonts w:ascii="Courier New" w:hAnsi="Courier New"/>
-        </w:rPr>
-      </w:pPr>
-      <w:r>
-        <w:rPr>
-          <w:rFonts w:ascii="Courier New" w:hAnsi="Courier New"/>
-        </w:rPr>
-        <w:t xml:space="preserve">              </w:t>
-      </w:r>
-      <w:proofErr w:type="gramStart"/>
-      <w:r>
-        <w:rPr>
-          <w:rFonts w:ascii="Courier New" w:hAnsi="Courier New"/>
-        </w:rPr>
-        <w:t>reverse</w:t>
-      </w:r>
-      <w:proofErr w:type="gramEnd"/>
-      <w:r>
-        <w:rPr>
-          <w:rFonts w:ascii="Courier New" w:hAnsi="Courier New"/>
-        </w:rPr>
-        <w:t xml:space="preserve"> -  "First-strand" </w:t>
-      </w:r>
-      <w:proofErr w:type="spellStart"/>
-      <w:r>
-        <w:rPr>
-          <w:rFonts w:ascii="Courier New" w:hAnsi="Courier New"/>
-        </w:rPr>
-        <w:t>cDNA</w:t>
-      </w:r>
-      <w:proofErr w:type="spellEnd"/>
-      <w:r>
-        <w:rPr>
-          <w:rFonts w:ascii="Courier New" w:hAnsi="Courier New"/>
-        </w:rPr>
-        <w:t xml:space="preserve"> library (e.g. </w:t>
-      </w:r>
-      <w:proofErr w:type="spellStart"/>
-      <w:r>
-        <w:rPr>
-          <w:rFonts w:ascii="Courier New" w:hAnsi="Courier New"/>
-        </w:rPr>
         <w:t>Illumina</w:t>
       </w:r>
       <w:proofErr w:type="spellEnd"/>
@@ -1139,6 +1067,12 @@
         <w:t>TruSeq</w:t>
       </w:r>
       <w:proofErr w:type="spellEnd"/>
+      <w:r>
+        <w:rPr>
+          <w:rFonts w:ascii="Courier New" w:hAnsi="Courier New"/>
+        </w:rPr>
+        <w:t xml:space="preserve"> stranded</w:t>
+      </w:r>
       <w:r>
         <w:rPr>
           <w:rFonts w:ascii="Courier New" w:hAnsi="Courier New"/>
@@ -4043,6 +3977,7 @@
   <w:style w:type="character" w:default="1" w:styleId="DefaultParagraphFont">
     <w:name w:val="Default Paragraph Font"/>
     <w:uiPriority w:val="1"/>
+    <w:semiHidden/>
     <w:unhideWhenUsed/>
   </w:style>
   <w:style w:type="table" w:default="1" w:styleId="TableNormal">
@@ -4536,6 +4471,7 @@
   <w:style w:type="character" w:default="1" w:styleId="DefaultParagraphFont">
     <w:name w:val="Default Paragraph Font"/>
     <w:uiPriority w:val="1"/>
+    <w:semiHidden/>
     <w:unhideWhenUsed/>
   </w:style>
   <w:style w:type="table" w:default="1" w:styleId="TableNormal">

</xml_diff>

<commit_message>
Updated --stranded parameter to be clearer
</commit_message>
<xml_diff>
--- a/doc/TETranscripts_manual.docx
+++ b/doc/TETranscripts_manual.docx
@@ -926,7 +926,27 @@
         <w:rPr>
           <w:rFonts w:ascii="Courier New" w:hAnsi="Courier New"/>
         </w:rPr>
-        <w:t>Is this a stranded library? (yes, no, or reverse).</w:t>
+        <w:t>Is this a stranded library? (</w:t>
+      </w:r>
+      <w:proofErr w:type="gramStart"/>
+      <w:r>
+        <w:rPr>
+          <w:rFonts w:ascii="Courier New" w:hAnsi="Courier New"/>
+        </w:rPr>
+        <w:t>no</w:t>
+      </w:r>
+      <w:proofErr w:type="gramEnd"/>
+      <w:r>
+        <w:rPr>
+          <w:rFonts w:ascii="Courier New" w:hAnsi="Courier New"/>
+        </w:rPr>
+        <w:t>, forward</w:t>
+      </w:r>
+      <w:r>
+        <w:rPr>
+          <w:rFonts w:ascii="Courier New" w:hAnsi="Courier New"/>
+        </w:rPr>
+        <w:t>, or reverse).</w:t>
       </w:r>
     </w:p>
     <w:p>
@@ -966,7 +986,21 @@
         <w:rPr>
           <w:rFonts w:ascii="Courier New" w:hAnsi="Courier New"/>
         </w:rPr>
-        <w:t xml:space="preserve">              yes     -  "Second-strand </w:t>
+        <w:t xml:space="preserve">              </w:t>
+      </w:r>
+      <w:proofErr w:type="gramStart"/>
+      <w:r>
+        <w:rPr>
+          <w:rFonts w:ascii="Courier New" w:hAnsi="Courier New"/>
+        </w:rPr>
+        <w:t>forward</w:t>
+      </w:r>
+      <w:proofErr w:type="gramEnd"/>
+      <w:r>
+        <w:rPr>
+          <w:rFonts w:ascii="Courier New" w:hAnsi="Courier New"/>
+        </w:rPr>
+        <w:t xml:space="preserve"> -  "Second-strand </w:t>
       </w:r>
       <w:proofErr w:type="spellStart"/>
       <w:r>
@@ -987,17 +1021,21 @@
         <w:rPr>
           <w:rFonts w:ascii="Courier New" w:hAnsi="Courier New"/>
         </w:rPr>
-        <w:t>NEBNext</w:t>
-      </w:r>
-      <w:proofErr w:type="spellEnd"/>
-      <w:r>
-        <w:rPr>
-          <w:rFonts w:ascii="Courier New" w:hAnsi="Courier New"/>
-        </w:rPr>
-        <w:t xml:space="preserve"> directional</w:t>
-      </w:r>
-      <w:bookmarkStart w:id="4" w:name="_GoBack"/>
-      <w:bookmarkEnd w:id="4"/>
+        <w:t>QIAseq</w:t>
+      </w:r>
+      <w:proofErr w:type="spellEnd"/>
+      <w:r>
+        <w:rPr>
+          <w:rFonts w:ascii="Courier New" w:hAnsi="Courier New"/>
+        </w:rPr>
+        <w:t xml:space="preserve"> </w:t>
+      </w:r>
+      <w:r>
+        <w:rPr>
+          <w:rFonts w:ascii="Courier New" w:hAnsi="Courier New"/>
+        </w:rPr>
+        <w:t>stranded</w:t>
+      </w:r>
       <w:r>
         <w:rPr>
           <w:rFonts w:ascii="Courier New" w:hAnsi="Courier New"/>
@@ -2211,72 +2249,623 @@
       <w:pPr>
         <w:pStyle w:val="Heading2"/>
       </w:pPr>
-      <w:bookmarkStart w:id="5" w:name="user-content-example-command-lines"/>
+      <w:bookmarkStart w:id="4" w:name="user-content-example-command-lines"/>
+      <w:bookmarkEnd w:id="4"/>
+      <w:r>
+        <w:t>Example Command Lines</w:t>
+      </w:r>
+    </w:p>
+    <w:p/>
+    <w:p>
+      <w:r>
+        <w:t xml:space="preserve">If BAM files are unsorted, or sorted by </w:t>
+      </w:r>
+      <w:proofErr w:type="spellStart"/>
+      <w:r>
+        <w:t>queryname</w:t>
+      </w:r>
+      <w:proofErr w:type="spellEnd"/>
+      <w:r>
+        <w:t>:</w:t>
+      </w:r>
+    </w:p>
+    <w:p>
+      <w:pPr>
+        <w:rPr>
+          <w:rFonts w:ascii="Courier New" w:hAnsi="Courier New"/>
+        </w:rPr>
+      </w:pPr>
+      <w:r>
+        <w:rPr>
+          <w:rFonts w:ascii="Courier New" w:hAnsi="Courier New"/>
+        </w:rPr>
+        <w:t xml:space="preserve">$ </w:t>
+      </w:r>
+      <w:proofErr w:type="spellStart"/>
+      <w:r>
+        <w:rPr>
+          <w:rFonts w:ascii="Courier New" w:hAnsi="Courier New"/>
+        </w:rPr>
+        <w:t>TEtranscripts</w:t>
+      </w:r>
+      <w:proofErr w:type="spellEnd"/>
+      <w:r>
+        <w:rPr>
+          <w:rFonts w:ascii="Courier New" w:hAnsi="Courier New"/>
+        </w:rPr>
+        <w:t xml:space="preserve"> --format BAM --mode multi -t RNAseq1.bam RNAseq2.bam -c CtlRNAseq1.bam </w:t>
+      </w:r>
+      <w:proofErr w:type="spellStart"/>
+      <w:r>
+        <w:rPr>
+          <w:rFonts w:ascii="Courier New" w:hAnsi="Courier New"/>
+        </w:rPr>
+        <w:t>CtlRNAseq.bam</w:t>
+      </w:r>
+      <w:proofErr w:type="spellEnd"/>
+      <w:r>
+        <w:rPr>
+          <w:rFonts w:ascii="Courier New" w:hAnsi="Courier New"/>
+        </w:rPr>
+        <w:t xml:space="preserve"> --project </w:t>
+      </w:r>
+      <w:proofErr w:type="spellStart"/>
+      <w:r>
+        <w:rPr>
+          <w:rFonts w:ascii="Courier New" w:hAnsi="Courier New"/>
+        </w:rPr>
+        <w:t>sample_nosort_test</w:t>
+      </w:r>
+      <w:proofErr w:type="spellEnd"/>
+      <w:r>
+        <w:rPr>
+          <w:rFonts w:ascii="Courier New" w:hAnsi="Courier New"/>
+        </w:rPr>
+        <w:t xml:space="preserve"> </w:t>
+      </w:r>
+    </w:p>
+    <w:p/>
+    <w:p>
+      <w:r>
+        <w:t>If BAM files are sorted by coordinates/position:</w:t>
+      </w:r>
+    </w:p>
+    <w:p>
+      <w:pPr>
+        <w:rPr>
+          <w:rFonts w:ascii="Courier New" w:hAnsi="Courier New"/>
+        </w:rPr>
+      </w:pPr>
+      <w:r>
+        <w:rPr>
+          <w:rFonts w:ascii="Courier New" w:hAnsi="Courier New"/>
+        </w:rPr>
+        <w:t xml:space="preserve">$ </w:t>
+      </w:r>
+      <w:proofErr w:type="spellStart"/>
+      <w:r>
+        <w:rPr>
+          <w:rFonts w:ascii="Courier New" w:hAnsi="Courier New"/>
+        </w:rPr>
+        <w:t>TEtranscripts</w:t>
+      </w:r>
+      <w:proofErr w:type="spellEnd"/>
+      <w:r>
+        <w:rPr>
+          <w:rFonts w:ascii="Courier New" w:hAnsi="Courier New"/>
+        </w:rPr>
+        <w:t xml:space="preserve"> --</w:t>
+      </w:r>
+      <w:proofErr w:type="spellStart"/>
+      <w:r>
+        <w:rPr>
+          <w:rFonts w:ascii="Courier New" w:hAnsi="Courier New"/>
+        </w:rPr>
+        <w:t>sortByPos</w:t>
+      </w:r>
+      <w:proofErr w:type="spellEnd"/>
+      <w:r>
+        <w:rPr>
+          <w:rFonts w:ascii="Courier New" w:hAnsi="Courier New"/>
+        </w:rPr>
+        <w:t xml:space="preserve"> --format BAM --mode multi -t RNAseq1.bam RNAseq2.bam -c CtlRNAseq1.bam </w:t>
+      </w:r>
+      <w:proofErr w:type="spellStart"/>
+      <w:r>
+        <w:rPr>
+          <w:rFonts w:ascii="Courier New" w:hAnsi="Courier New"/>
+        </w:rPr>
+        <w:t>CtlRNAseq.bam</w:t>
+      </w:r>
+      <w:proofErr w:type="spellEnd"/>
+      <w:r>
+        <w:rPr>
+          <w:rFonts w:ascii="Courier New" w:hAnsi="Courier New"/>
+        </w:rPr>
+        <w:t xml:space="preserve"> --project </w:t>
+      </w:r>
+      <w:proofErr w:type="spellStart"/>
+      <w:r>
+        <w:rPr>
+          <w:rFonts w:ascii="Courier New" w:hAnsi="Courier New"/>
+        </w:rPr>
+        <w:t>sample_sorted_test</w:t>
+      </w:r>
+      <w:proofErr w:type="spellEnd"/>
+      <w:r>
+        <w:rPr>
+          <w:rFonts w:ascii="Courier New" w:hAnsi="Courier New"/>
+        </w:rPr>
+        <w:t xml:space="preserve"> </w:t>
+      </w:r>
+    </w:p>
+    <w:p>
+      <w:pPr>
+        <w:pStyle w:val="Heading1"/>
+      </w:pPr>
+      <w:bookmarkStart w:id="5" w:name="user-content-tecount"/>
       <w:bookmarkEnd w:id="5"/>
-      <w:r>
-        <w:t>Example Command Lines</w:t>
-      </w:r>
-    </w:p>
-    <w:p/>
-    <w:p>
-      <w:r>
-        <w:t xml:space="preserve">If BAM files are unsorted, or sorted by </w:t>
-      </w:r>
-      <w:proofErr w:type="spellStart"/>
-      <w:r>
-        <w:t>queryname</w:t>
-      </w:r>
-      <w:proofErr w:type="spellEnd"/>
-      <w:r>
-        <w:t>:</w:t>
-      </w:r>
-    </w:p>
-    <w:p>
-      <w:pPr>
-        <w:rPr>
-          <w:rFonts w:ascii="Courier New" w:hAnsi="Courier New"/>
-        </w:rPr>
-      </w:pPr>
-      <w:r>
-        <w:rPr>
-          <w:rFonts w:ascii="Courier New" w:hAnsi="Courier New"/>
-        </w:rPr>
-        <w:t xml:space="preserve">$ </w:t>
-      </w:r>
-      <w:proofErr w:type="spellStart"/>
-      <w:r>
-        <w:rPr>
-          <w:rFonts w:ascii="Courier New" w:hAnsi="Courier New"/>
-        </w:rPr>
-        <w:t>TEtranscripts</w:t>
-      </w:r>
-      <w:proofErr w:type="spellEnd"/>
-      <w:r>
-        <w:rPr>
-          <w:rFonts w:ascii="Courier New" w:hAnsi="Courier New"/>
-        </w:rPr>
-        <w:t xml:space="preserve"> --format BAM --mode multi -t RNAseq1.bam RNAseq2.bam -c CtlRNAseq1.bam </w:t>
-      </w:r>
-      <w:proofErr w:type="spellStart"/>
-      <w:r>
-        <w:rPr>
-          <w:rFonts w:ascii="Courier New" w:hAnsi="Courier New"/>
-        </w:rPr>
-        <w:t>CtlRNAseq.bam</w:t>
-      </w:r>
-      <w:proofErr w:type="spellEnd"/>
-      <w:r>
-        <w:rPr>
-          <w:rFonts w:ascii="Courier New" w:hAnsi="Courier New"/>
-        </w:rPr>
-        <w:t xml:space="preserve"> --project </w:t>
-      </w:r>
-      <w:proofErr w:type="spellStart"/>
-      <w:r>
-        <w:rPr>
-          <w:rFonts w:ascii="Courier New" w:hAnsi="Courier New"/>
-        </w:rPr>
-        <w:t>sample_nosort_test</w:t>
+      <w:proofErr w:type="spellStart"/>
+      <w:r>
+        <w:t>TEcount</w:t>
+      </w:r>
+      <w:proofErr w:type="spellEnd"/>
+    </w:p>
+    <w:p>
+      <w:pPr>
+        <w:pStyle w:val="Heading2"/>
+      </w:pPr>
+      <w:bookmarkStart w:id="6" w:name="user-content-id1"/>
+      <w:bookmarkEnd w:id="6"/>
+      <w:r>
+        <w:t>Usage</w:t>
+      </w:r>
+    </w:p>
+    <w:p>
+      <w:pPr>
+        <w:rPr>
+          <w:rFonts w:ascii="Courier New" w:hAnsi="Courier New"/>
+        </w:rPr>
+      </w:pPr>
+      <w:proofErr w:type="spellStart"/>
+      <w:r>
+        <w:rPr>
+          <w:rFonts w:ascii="Courier New" w:hAnsi="Courier New"/>
+        </w:rPr>
+        <w:t>TEcount</w:t>
+      </w:r>
+      <w:proofErr w:type="spellEnd"/>
+      <w:r>
+        <w:rPr>
+          <w:rFonts w:ascii="Courier New" w:hAnsi="Courier New"/>
+        </w:rPr>
+        <w:t xml:space="preserve"> -b </w:t>
+      </w:r>
+      <w:proofErr w:type="spellStart"/>
+      <w:r>
+        <w:rPr>
+          <w:rFonts w:ascii="Courier New" w:hAnsi="Courier New"/>
+        </w:rPr>
+        <w:t>RNAseq</w:t>
+      </w:r>
+      <w:proofErr w:type="spellEnd"/>
+      <w:r>
+        <w:rPr>
+          <w:rFonts w:ascii="Courier New" w:hAnsi="Courier New"/>
+        </w:rPr>
+        <w:t xml:space="preserve"> BAM</w:t>
+      </w:r>
+    </w:p>
+    <w:p>
+      <w:pPr>
+        <w:rPr>
+          <w:rFonts w:ascii="Courier New" w:hAnsi="Courier New"/>
+        </w:rPr>
+      </w:pPr>
+      <w:r>
+        <w:rPr>
+          <w:rFonts w:ascii="Courier New" w:hAnsi="Courier New"/>
+        </w:rPr>
+        <w:t xml:space="preserve">        </w:t>
+      </w:r>
+      <w:r>
+        <w:rPr>
+          <w:rFonts w:ascii="Courier New" w:hAnsi="Courier New"/>
+        </w:rPr>
+        <w:t>--GTF genic-GTF-file</w:t>
+      </w:r>
+    </w:p>
+    <w:p>
+      <w:pPr>
+        <w:rPr>
+          <w:rFonts w:ascii="Courier New" w:hAnsi="Courier New"/>
+        </w:rPr>
+      </w:pPr>
+      <w:r>
+        <w:rPr>
+          <w:rFonts w:ascii="Courier New" w:hAnsi="Courier New"/>
+        </w:rPr>
+        <w:t xml:space="preserve">        --TE TE-GTF-file</w:t>
+      </w:r>
+    </w:p>
+    <w:p>
+      <w:pPr>
+        <w:rPr>
+          <w:rFonts w:ascii="Courier New" w:hAnsi="Courier New"/>
+        </w:rPr>
+      </w:pPr>
+      <w:r>
+        <w:rPr>
+          <w:rFonts w:ascii="Courier New" w:hAnsi="Courier New"/>
+        </w:rPr>
+        <w:t xml:space="preserve">        [</w:t>
+      </w:r>
+      <w:proofErr w:type="gramStart"/>
+      <w:r>
+        <w:rPr>
+          <w:rFonts w:ascii="Courier New" w:hAnsi="Courier New"/>
+        </w:rPr>
+        <w:t>optional</w:t>
+      </w:r>
+      <w:proofErr w:type="gramEnd"/>
+      <w:r>
+        <w:rPr>
+          <w:rFonts w:ascii="Courier New" w:hAnsi="Courier New"/>
+        </w:rPr>
+        <w:t xml:space="preserve"> arguments]</w:t>
+      </w:r>
+    </w:p>
+    <w:p>
+      <w:pPr>
+        <w:pStyle w:val="Heading3"/>
+      </w:pPr>
+      <w:r>
+        <w:t>Required arguments:</w:t>
+      </w:r>
+    </w:p>
+    <w:p>
+      <w:pPr>
+        <w:rPr>
+          <w:rFonts w:ascii="Courier New" w:hAnsi="Courier New"/>
+        </w:rPr>
+      </w:pPr>
+      <w:r>
+        <w:rPr>
+          <w:rFonts w:ascii="Courier New" w:hAnsi="Courier New"/>
+        </w:rPr>
+        <w:t xml:space="preserve">   -</w:t>
+      </w:r>
+      <w:proofErr w:type="gramStart"/>
+      <w:r>
+        <w:rPr>
+          <w:rFonts w:ascii="Courier New" w:hAnsi="Courier New"/>
+        </w:rPr>
+        <w:t>b</w:t>
+      </w:r>
+      <w:proofErr w:type="gramEnd"/>
+      <w:r>
+        <w:rPr>
+          <w:rFonts w:ascii="Courier New" w:hAnsi="Courier New"/>
+        </w:rPr>
+        <w:t xml:space="preserve"> | --BAM alignment-file  </w:t>
+      </w:r>
+      <w:proofErr w:type="spellStart"/>
+      <w:r>
+        <w:rPr>
+          <w:rFonts w:ascii="Courier New" w:hAnsi="Courier New"/>
+        </w:rPr>
+        <w:t>RNAseq</w:t>
+      </w:r>
+      <w:proofErr w:type="spellEnd"/>
+      <w:r>
+        <w:rPr>
+          <w:rFonts w:ascii="Courier New" w:hAnsi="Courier New"/>
+        </w:rPr>
+        <w:t xml:space="preserve"> alignment file (BAM preferred)</w:t>
+      </w:r>
+    </w:p>
+    <w:p>
+      <w:pPr>
+        <w:rPr>
+          <w:rFonts w:ascii="Courier New" w:hAnsi="Courier New"/>
+        </w:rPr>
+      </w:pPr>
+      <w:r>
+        <w:rPr>
+          <w:rFonts w:ascii="Courier New" w:hAnsi="Courier New"/>
+        </w:rPr>
+        <w:t xml:space="preserve">   --GTF genic-GTF-file   </w:t>
+      </w:r>
+      <w:r>
+        <w:rPr>
+          <w:rFonts w:ascii="Courier New" w:hAnsi="Courier New"/>
+        </w:rPr>
+        <w:t>GTF file for gene annotations</w:t>
+      </w:r>
+    </w:p>
+    <w:p>
+      <w:pPr>
+        <w:rPr>
+          <w:rFonts w:ascii="Courier New" w:hAnsi="Courier New"/>
+        </w:rPr>
+      </w:pPr>
+      <w:r>
+        <w:rPr>
+          <w:rFonts w:ascii="Courier New" w:hAnsi="Courier New"/>
+        </w:rPr>
+        <w:t xml:space="preserve">   --TE TE-GTF-file       </w:t>
+      </w:r>
+      <w:r>
+        <w:rPr>
+          <w:rFonts w:ascii="Courier New" w:hAnsi="Courier New"/>
+        </w:rPr>
+        <w:t>GTF file for transposable element annotations</w:t>
+      </w:r>
+    </w:p>
+    <w:p>
+      <w:pPr>
+        <w:pStyle w:val="Heading3"/>
+      </w:pPr>
+      <w:r>
+        <w:t>Optional arguments:</w:t>
+      </w:r>
+    </w:p>
+    <w:p>
+      <w:pPr>
+        <w:pStyle w:val="Heading4"/>
+      </w:pPr>
+      <w:proofErr w:type="spellStart"/>
+      <w:r>
+        <w:t>Input/Output</w:t>
+      </w:r>
+      <w:proofErr w:type="spellEnd"/>
+      <w:r>
+        <w:t xml:space="preserve"> options</w:t>
+      </w:r>
+    </w:p>
+    <w:p>
+      <w:pPr>
+        <w:rPr>
+          <w:rFonts w:ascii="Courier New" w:hAnsi="Courier New"/>
+        </w:rPr>
+      </w:pPr>
+      <w:r>
+        <w:rPr>
+          <w:rFonts w:ascii="Courier New" w:hAnsi="Courier New"/>
+        </w:rPr>
+        <w:t xml:space="preserve">   --</w:t>
+      </w:r>
+      <w:proofErr w:type="gramStart"/>
+      <w:r>
+        <w:rPr>
+          <w:rFonts w:ascii="Courier New" w:hAnsi="Courier New"/>
+        </w:rPr>
+        <w:t>format</w:t>
+      </w:r>
+      <w:proofErr w:type="gramEnd"/>
+      <w:r>
+        <w:rPr>
+          <w:rFonts w:ascii="Courier New" w:hAnsi="Courier New"/>
+        </w:rPr>
+        <w:t xml:space="preserve"> [input file format]</w:t>
+      </w:r>
+    </w:p>
+    <w:p>
+      <w:pPr>
+        <w:rPr>
+          <w:rFonts w:ascii="Courier New" w:hAnsi="Courier New"/>
+        </w:rPr>
+      </w:pPr>
+      <w:r>
+        <w:rPr>
+          <w:rFonts w:ascii="Courier New" w:hAnsi="Courier New"/>
+        </w:rPr>
+        <w:t xml:space="preserve">      Input file format: BAM or SAM. DEFAULT: BAM</w:t>
+      </w:r>
+    </w:p>
+    <w:p>
+      <w:pPr>
+        <w:rPr>
+          <w:rFonts w:ascii="Courier New" w:hAnsi="Courier New"/>
+        </w:rPr>
+      </w:pPr>
+      <w:r>
+        <w:rPr>
+          <w:rFonts w:ascii="Courier New" w:hAnsi="Courier New"/>
+        </w:rPr>
+        <w:t xml:space="preserve">   --</w:t>
+      </w:r>
+      <w:proofErr w:type="gramStart"/>
+      <w:r>
+        <w:rPr>
+          <w:rFonts w:ascii="Courier New" w:hAnsi="Courier New"/>
+        </w:rPr>
+        <w:t>stranded</w:t>
+      </w:r>
+      <w:proofErr w:type="gramEnd"/>
+      <w:r>
+        <w:rPr>
+          <w:rFonts w:ascii="Courier New" w:hAnsi="Courier New"/>
+        </w:rPr>
+        <w:t xml:space="preserve"> [option]   Is</w:t>
+      </w:r>
+      <w:r>
+        <w:rPr>
+          <w:rFonts w:ascii="Courier New" w:hAnsi="Courier New"/>
+        </w:rPr>
+        <w:t xml:space="preserve"> this a stranded library? (</w:t>
+      </w:r>
+      <w:proofErr w:type="gramStart"/>
+      <w:r>
+        <w:rPr>
+          <w:rFonts w:ascii="Courier New" w:hAnsi="Courier New"/>
+        </w:rPr>
+        <w:t>no</w:t>
+      </w:r>
+      <w:proofErr w:type="gramEnd"/>
+      <w:r>
+        <w:rPr>
+          <w:rFonts w:ascii="Courier New" w:hAnsi="Courier New"/>
+        </w:rPr>
+        <w:t xml:space="preserve">, </w:t>
+      </w:r>
+      <w:r>
+        <w:rPr>
+          <w:rFonts w:ascii="Courier New" w:hAnsi="Courier New"/>
+        </w:rPr>
+        <w:t xml:space="preserve">forward, </w:t>
+      </w:r>
+      <w:r>
+        <w:rPr>
+          <w:rFonts w:ascii="Courier New" w:hAnsi="Courier New"/>
+        </w:rPr>
+        <w:t>or reverse).</w:t>
+      </w:r>
+    </w:p>
+    <w:p>
+      <w:pPr>
+        <w:rPr>
+          <w:rFonts w:ascii="Courier New" w:hAnsi="Courier New"/>
+        </w:rPr>
+      </w:pPr>
+      <w:r>
+        <w:rPr>
+          <w:rFonts w:ascii="Courier New" w:hAnsi="Courier New"/>
+        </w:rPr>
+        <w:t xml:space="preserve">              </w:t>
+      </w:r>
+      <w:proofErr w:type="gramStart"/>
+      <w:r>
+        <w:rPr>
+          <w:rFonts w:ascii="Courier New" w:hAnsi="Courier New"/>
+        </w:rPr>
+        <w:t>no</w:t>
+      </w:r>
+      <w:proofErr w:type="gramEnd"/>
+      <w:r>
+        <w:rPr>
+          <w:rFonts w:ascii="Courier New" w:hAnsi="Courier New"/>
+        </w:rPr>
+        <w:t xml:space="preserve">      -  Library is </w:t>
+      </w:r>
+      <w:proofErr w:type="spellStart"/>
+      <w:r>
+        <w:rPr>
+          <w:rFonts w:ascii="Courier New" w:hAnsi="Courier New"/>
+        </w:rPr>
+        <w:t>unstranded</w:t>
+      </w:r>
+      <w:proofErr w:type="spellEnd"/>
+    </w:p>
+    <w:p>
+      <w:pPr>
+        <w:rPr>
+          <w:rFonts w:ascii="Courier New" w:hAnsi="Courier New"/>
+        </w:rPr>
+      </w:pPr>
+      <w:r>
+        <w:rPr>
+          <w:rFonts w:ascii="Courier New" w:hAnsi="Courier New"/>
+        </w:rPr>
+        <w:t xml:space="preserve">              </w:t>
+      </w:r>
+      <w:proofErr w:type="gramStart"/>
+      <w:r>
+        <w:rPr>
+          <w:rFonts w:ascii="Courier New" w:hAnsi="Courier New"/>
+        </w:rPr>
+        <w:t>yes</w:t>
+      </w:r>
+      <w:proofErr w:type="gramEnd"/>
+      <w:r>
+        <w:rPr>
+          <w:rFonts w:ascii="Courier New" w:hAnsi="Courier New"/>
+        </w:rPr>
+        <w:t xml:space="preserve">     -  "Second-strand </w:t>
+      </w:r>
+      <w:proofErr w:type="spellStart"/>
+      <w:r>
+        <w:rPr>
+          <w:rFonts w:ascii="Courier New" w:hAnsi="Courier New"/>
+        </w:rPr>
+        <w:t>cDNA</w:t>
+      </w:r>
+      <w:proofErr w:type="spellEnd"/>
+      <w:r>
+        <w:rPr>
+          <w:rFonts w:ascii="Courier New" w:hAnsi="Courier New"/>
+        </w:rPr>
+        <w:t xml:space="preserve"> library (e.g. </w:t>
+      </w:r>
+      <w:proofErr w:type="spellStart"/>
+      <w:r>
+        <w:rPr>
+          <w:rFonts w:ascii="Courier New" w:hAnsi="Courier New"/>
+        </w:rPr>
+        <w:t>QIAseq</w:t>
+      </w:r>
+      <w:proofErr w:type="spellEnd"/>
+      <w:r>
+        <w:rPr>
+          <w:rFonts w:ascii="Courier New" w:hAnsi="Courier New"/>
+        </w:rPr>
+        <w:t xml:space="preserve"> stranded</w:t>
+      </w:r>
+      <w:bookmarkStart w:id="7" w:name="_GoBack"/>
+      <w:bookmarkEnd w:id="7"/>
+      <w:r>
+        <w:rPr>
+          <w:rFonts w:ascii="Courier New" w:hAnsi="Courier New"/>
+        </w:rPr>
+        <w:t>)</w:t>
+      </w:r>
+    </w:p>
+    <w:p>
+      <w:pPr>
+        <w:rPr>
+          <w:rFonts w:ascii="Courier New" w:hAnsi="Courier New"/>
+        </w:rPr>
+      </w:pPr>
+      <w:r>
+        <w:rPr>
+          <w:rFonts w:ascii="Courier New" w:hAnsi="Courier New"/>
+        </w:rPr>
+        <w:t xml:space="preserve">              </w:t>
+      </w:r>
+      <w:proofErr w:type="gramStart"/>
+      <w:r>
+        <w:rPr>
+          <w:rFonts w:ascii="Courier New" w:hAnsi="Courier New"/>
+        </w:rPr>
+        <w:t>reverse</w:t>
+      </w:r>
+      <w:proofErr w:type="gramEnd"/>
+      <w:r>
+        <w:rPr>
+          <w:rFonts w:ascii="Courier New" w:hAnsi="Courier New"/>
+        </w:rPr>
+        <w:t xml:space="preserve"> -  "First-strand" </w:t>
+      </w:r>
+      <w:proofErr w:type="spellStart"/>
+      <w:r>
+        <w:rPr>
+          <w:rFonts w:ascii="Courier New" w:hAnsi="Courier New"/>
+        </w:rPr>
+        <w:t>cDNA</w:t>
+      </w:r>
+      <w:proofErr w:type="spellEnd"/>
+      <w:r>
+        <w:rPr>
+          <w:rFonts w:ascii="Courier New" w:hAnsi="Courier New"/>
+        </w:rPr>
+        <w:t xml:space="preserve"> library (e.g. </w:t>
+      </w:r>
+      <w:proofErr w:type="spellStart"/>
+      <w:r>
+        <w:rPr>
+          <w:rFonts w:ascii="Courier New" w:hAnsi="Courier New"/>
+        </w:rPr>
+        <w:t>Illumina</w:t>
       </w:r>
       <w:proofErr w:type="spellEnd"/>
       <w:r>
@@ -2285,40 +2874,48 @@
         </w:rPr>
         <w:t xml:space="preserve"> </w:t>
       </w:r>
-    </w:p>
-    <w:p/>
-    <w:p>
-      <w:r>
-        <w:t>If BAM files are sorted by coordinates/position:</w:t>
-      </w:r>
-    </w:p>
-    <w:p>
-      <w:pPr>
-        <w:rPr>
-          <w:rFonts w:ascii="Courier New" w:hAnsi="Courier New"/>
-        </w:rPr>
-      </w:pPr>
-      <w:r>
-        <w:rPr>
-          <w:rFonts w:ascii="Courier New" w:hAnsi="Courier New"/>
-        </w:rPr>
-        <w:t xml:space="preserve">$ </w:t>
-      </w:r>
-      <w:proofErr w:type="spellStart"/>
-      <w:r>
-        <w:rPr>
-          <w:rFonts w:ascii="Courier New" w:hAnsi="Courier New"/>
-        </w:rPr>
-        <w:t>TEtranscripts</w:t>
-      </w:r>
-      <w:proofErr w:type="spellEnd"/>
-      <w:r>
-        <w:rPr>
-          <w:rFonts w:ascii="Courier New" w:hAnsi="Courier New"/>
-        </w:rPr>
-        <w:t xml:space="preserve"> --</w:t>
-      </w:r>
-      <w:proofErr w:type="spellStart"/>
+      <w:proofErr w:type="spellStart"/>
+      <w:r>
+        <w:rPr>
+          <w:rFonts w:ascii="Courier New" w:hAnsi="Courier New"/>
+        </w:rPr>
+        <w:t>TruSeq</w:t>
+      </w:r>
+      <w:proofErr w:type="spellEnd"/>
+      <w:r>
+        <w:rPr>
+          <w:rFonts w:ascii="Courier New" w:hAnsi="Courier New"/>
+        </w:rPr>
+        <w:t>)</w:t>
+      </w:r>
+    </w:p>
+    <w:p>
+      <w:pPr>
+        <w:rPr>
+          <w:rFonts w:ascii="Courier New" w:hAnsi="Courier New"/>
+        </w:rPr>
+      </w:pPr>
+      <w:r>
+        <w:rPr>
+          <w:rFonts w:ascii="Courier New" w:hAnsi="Courier New"/>
+        </w:rPr>
+        <w:t xml:space="preserve">                         DEFAULT: no.</w:t>
+      </w:r>
+    </w:p>
+    <w:p>
+      <w:pPr>
+        <w:rPr>
+          <w:rFonts w:ascii="Courier New" w:hAnsi="Courier New"/>
+        </w:rPr>
+      </w:pPr>
+      <w:r>
+        <w:rPr>
+          <w:rFonts w:ascii="Courier New" w:hAnsi="Courier New"/>
+        </w:rPr>
+        <w:t xml:space="preserve">   --</w:t>
+      </w:r>
+      <w:proofErr w:type="spellStart"/>
+      <w:proofErr w:type="gramStart"/>
       <w:r>
         <w:rPr>
           <w:rFonts w:ascii="Courier New" w:hAnsi="Courier New"/>
@@ -2326,275 +2923,32 @@
         <w:t>sortByPos</w:t>
       </w:r>
       <w:proofErr w:type="spellEnd"/>
-      <w:r>
-        <w:rPr>
-          <w:rFonts w:ascii="Courier New" w:hAnsi="Courier New"/>
-        </w:rPr>
-        <w:t xml:space="preserve"> --format BAM --mode multi -t RNAseq1.bam RNAseq2.bam -c CtlRNAseq1.bam </w:t>
-      </w:r>
-      <w:proofErr w:type="spellStart"/>
-      <w:r>
-        <w:rPr>
-          <w:rFonts w:ascii="Courier New" w:hAnsi="Courier New"/>
-        </w:rPr>
-        <w:t>CtlRNAseq.bam</w:t>
-      </w:r>
-      <w:proofErr w:type="spellEnd"/>
-      <w:r>
-        <w:rPr>
-          <w:rFonts w:ascii="Courier New" w:hAnsi="Courier New"/>
-        </w:rPr>
-        <w:t xml:space="preserve"> --project </w:t>
-      </w:r>
-      <w:proofErr w:type="spellStart"/>
-      <w:r>
-        <w:rPr>
-          <w:rFonts w:ascii="Courier New" w:hAnsi="Courier New"/>
-        </w:rPr>
-        <w:t>sample_sorted_test</w:t>
-      </w:r>
-      <w:proofErr w:type="spellEnd"/>
-      <w:r>
-        <w:rPr>
-          <w:rFonts w:ascii="Courier New" w:hAnsi="Courier New"/>
-        </w:rPr>
-        <w:t xml:space="preserve"> </w:t>
-      </w:r>
-    </w:p>
-    <w:p>
-      <w:pPr>
-        <w:pStyle w:val="Heading1"/>
-      </w:pPr>
-      <w:bookmarkStart w:id="6" w:name="user-content-tecount"/>
-      <w:bookmarkEnd w:id="6"/>
-      <w:proofErr w:type="spellStart"/>
-      <w:r>
-        <w:t>TEcount</w:t>
-      </w:r>
-      <w:proofErr w:type="spellEnd"/>
-    </w:p>
-    <w:p>
-      <w:pPr>
-        <w:pStyle w:val="Heading2"/>
-      </w:pPr>
-      <w:bookmarkStart w:id="7" w:name="user-content-id1"/>
-      <w:bookmarkEnd w:id="7"/>
-      <w:r>
-        <w:t>Usage</w:t>
-      </w:r>
-    </w:p>
-    <w:p>
-      <w:pPr>
-        <w:rPr>
-          <w:rFonts w:ascii="Courier New" w:hAnsi="Courier New"/>
-        </w:rPr>
-      </w:pPr>
-      <w:proofErr w:type="spellStart"/>
-      <w:r>
-        <w:rPr>
-          <w:rFonts w:ascii="Courier New" w:hAnsi="Courier New"/>
-        </w:rPr>
-        <w:t>TEcount</w:t>
-      </w:r>
-      <w:proofErr w:type="spellEnd"/>
-      <w:r>
-        <w:rPr>
-          <w:rFonts w:ascii="Courier New" w:hAnsi="Courier New"/>
-        </w:rPr>
-        <w:t xml:space="preserve"> -b </w:t>
-      </w:r>
-      <w:proofErr w:type="spellStart"/>
-      <w:r>
-        <w:rPr>
-          <w:rFonts w:ascii="Courier New" w:hAnsi="Courier New"/>
-        </w:rPr>
-        <w:t>RNAseq</w:t>
-      </w:r>
-      <w:proofErr w:type="spellEnd"/>
-      <w:r>
-        <w:rPr>
-          <w:rFonts w:ascii="Courier New" w:hAnsi="Courier New"/>
-        </w:rPr>
-        <w:t xml:space="preserve"> BAM</w:t>
-      </w:r>
-    </w:p>
-    <w:p>
-      <w:pPr>
-        <w:rPr>
-          <w:rFonts w:ascii="Courier New" w:hAnsi="Courier New"/>
-        </w:rPr>
-      </w:pPr>
-      <w:r>
-        <w:rPr>
-          <w:rFonts w:ascii="Courier New" w:hAnsi="Courier New"/>
-        </w:rPr>
-        <w:t xml:space="preserve">        </w:t>
-      </w:r>
-      <w:r>
-        <w:rPr>
-          <w:rFonts w:ascii="Courier New" w:hAnsi="Courier New"/>
-        </w:rPr>
-        <w:t>--GTF genic-GTF-file</w:t>
-      </w:r>
-    </w:p>
-    <w:p>
-      <w:pPr>
-        <w:rPr>
-          <w:rFonts w:ascii="Courier New" w:hAnsi="Courier New"/>
-        </w:rPr>
-      </w:pPr>
-      <w:r>
-        <w:rPr>
-          <w:rFonts w:ascii="Courier New" w:hAnsi="Courier New"/>
-        </w:rPr>
-        <w:t xml:space="preserve">        --TE TE-GTF-file</w:t>
-      </w:r>
-    </w:p>
-    <w:p>
-      <w:pPr>
-        <w:rPr>
-          <w:rFonts w:ascii="Courier New" w:hAnsi="Courier New"/>
-        </w:rPr>
-      </w:pPr>
-      <w:r>
-        <w:rPr>
-          <w:rFonts w:ascii="Courier New" w:hAnsi="Courier New"/>
-        </w:rPr>
-        <w:t xml:space="preserve">        [</w:t>
-      </w:r>
-      <w:proofErr w:type="gramStart"/>
-      <w:r>
-        <w:rPr>
-          <w:rFonts w:ascii="Courier New" w:hAnsi="Courier New"/>
-        </w:rPr>
-        <w:t>optional</w:t>
-      </w:r>
-      <w:proofErr w:type="gramEnd"/>
-      <w:r>
-        <w:rPr>
-          <w:rFonts w:ascii="Courier New" w:hAnsi="Courier New"/>
-        </w:rPr>
-        <w:t xml:space="preserve"> arguments]</w:t>
-      </w:r>
-    </w:p>
-    <w:p>
-      <w:pPr>
-        <w:pStyle w:val="Heading3"/>
-      </w:pPr>
-      <w:r>
-        <w:t>Required arguments:</w:t>
-      </w:r>
-    </w:p>
-    <w:p>
-      <w:pPr>
-        <w:rPr>
-          <w:rFonts w:ascii="Courier New" w:hAnsi="Courier New"/>
-        </w:rPr>
-      </w:pPr>
-      <w:r>
-        <w:rPr>
-          <w:rFonts w:ascii="Courier New" w:hAnsi="Courier New"/>
-        </w:rPr>
-        <w:t xml:space="preserve">   -</w:t>
-      </w:r>
-      <w:proofErr w:type="gramStart"/>
-      <w:r>
-        <w:rPr>
-          <w:rFonts w:ascii="Courier New" w:hAnsi="Courier New"/>
-        </w:rPr>
-        <w:t>b</w:t>
-      </w:r>
-      <w:proofErr w:type="gramEnd"/>
-      <w:r>
-        <w:rPr>
-          <w:rFonts w:ascii="Courier New" w:hAnsi="Courier New"/>
-        </w:rPr>
-        <w:t xml:space="preserve"> | --BAM alignment-file  </w:t>
-      </w:r>
-      <w:proofErr w:type="spellStart"/>
-      <w:r>
-        <w:rPr>
-          <w:rFonts w:ascii="Courier New" w:hAnsi="Courier New"/>
-        </w:rPr>
-        <w:t>RNAseq</w:t>
-      </w:r>
-      <w:proofErr w:type="spellEnd"/>
-      <w:r>
-        <w:rPr>
-          <w:rFonts w:ascii="Courier New" w:hAnsi="Courier New"/>
-        </w:rPr>
-        <w:t xml:space="preserve"> alignment file (BAM preferred)</w:t>
-      </w:r>
-    </w:p>
-    <w:p>
-      <w:pPr>
-        <w:rPr>
-          <w:rFonts w:ascii="Courier New" w:hAnsi="Courier New"/>
-        </w:rPr>
-      </w:pPr>
-      <w:r>
-        <w:rPr>
-          <w:rFonts w:ascii="Courier New" w:hAnsi="Courier New"/>
-        </w:rPr>
-        <w:t xml:space="preserve">   --GTF genic-GTF-file   </w:t>
-      </w:r>
-      <w:r>
-        <w:rPr>
-          <w:rFonts w:ascii="Courier New" w:hAnsi="Courier New"/>
-        </w:rPr>
-        <w:t>GTF file for gene annotations</w:t>
-      </w:r>
-    </w:p>
-    <w:p>
-      <w:pPr>
-        <w:rPr>
-          <w:rFonts w:ascii="Courier New" w:hAnsi="Courier New"/>
-        </w:rPr>
-      </w:pPr>
-      <w:r>
-        <w:rPr>
-          <w:rFonts w:ascii="Courier New" w:hAnsi="Courier New"/>
-        </w:rPr>
-        <w:t xml:space="preserve">   --TE TE-GTF-file       </w:t>
-      </w:r>
-      <w:r>
-        <w:rPr>
-          <w:rFonts w:ascii="Courier New" w:hAnsi="Courier New"/>
-        </w:rPr>
-        <w:t>GTF file for transposable element annotations</w:t>
-      </w:r>
-    </w:p>
-    <w:p>
-      <w:pPr>
-        <w:pStyle w:val="Heading3"/>
-      </w:pPr>
-      <w:r>
-        <w:t>Optional arguments:</w:t>
-      </w:r>
-    </w:p>
-    <w:p>
-      <w:pPr>
-        <w:pStyle w:val="Heading4"/>
-      </w:pPr>
-      <w:proofErr w:type="spellStart"/>
-      <w:r>
-        <w:t>Input/Output</w:t>
-      </w:r>
-      <w:proofErr w:type="spellEnd"/>
-      <w:r>
-        <w:t xml:space="preserve"> options</w:t>
-      </w:r>
-    </w:p>
-    <w:p>
-      <w:pPr>
-        <w:rPr>
-          <w:rFonts w:ascii="Courier New" w:hAnsi="Courier New"/>
-        </w:rPr>
-      </w:pPr>
-      <w:r>
-        <w:rPr>
-          <w:rFonts w:ascii="Courier New" w:hAnsi="Courier New"/>
-        </w:rPr>
+      <w:proofErr w:type="gramEnd"/>
+    </w:p>
+    <w:p>
+      <w:pPr>
+        <w:rPr>
+          <w:rFonts w:ascii="Courier New" w:hAnsi="Courier New"/>
+        </w:rPr>
+      </w:pPr>
+      <w:r>
+        <w:rPr>
+          <w:rFonts w:ascii="Courier New" w:hAnsi="Courier New"/>
+        </w:rPr>
+        <w:t xml:space="preserve">      Input file is sorted by chromosome position.</w:t>
+      </w:r>
+    </w:p>
+    <w:p>
+      <w:pPr>
+        <w:rPr>
+          <w:rFonts w:ascii="Courier New" w:hAnsi="Courier New"/>
+        </w:rPr>
+      </w:pPr>
+      <w:r>
+        <w:rPr>
+          <w:rFonts w:ascii="Courier New" w:hAnsi="Courier New"/>
+        </w:rPr>
+        <w:lastRenderedPageBreak/>
         <w:t xml:space="preserve">   --</w:t>
       </w:r>
       <w:proofErr w:type="gramStart"/>
@@ -2602,295 +2956,6 @@
         <w:rPr>
           <w:rFonts w:ascii="Courier New" w:hAnsi="Courier New"/>
         </w:rPr>
-        <w:t>format</w:t>
-      </w:r>
-      <w:proofErr w:type="gramEnd"/>
-      <w:r>
-        <w:rPr>
-          <w:rFonts w:ascii="Courier New" w:hAnsi="Courier New"/>
-        </w:rPr>
-        <w:t xml:space="preserve"> [input file format]</w:t>
-      </w:r>
-    </w:p>
-    <w:p>
-      <w:pPr>
-        <w:rPr>
-          <w:rFonts w:ascii="Courier New" w:hAnsi="Courier New"/>
-        </w:rPr>
-      </w:pPr>
-      <w:r>
-        <w:rPr>
-          <w:rFonts w:ascii="Courier New" w:hAnsi="Courier New"/>
-        </w:rPr>
-        <w:t xml:space="preserve">      Input file format: BAM or SAM. DEFAULT: BAM</w:t>
-      </w:r>
-    </w:p>
-    <w:p>
-      <w:pPr>
-        <w:rPr>
-          <w:rFonts w:ascii="Courier New" w:hAnsi="Courier New"/>
-        </w:rPr>
-      </w:pPr>
-      <w:r>
-        <w:rPr>
-          <w:rFonts w:ascii="Courier New" w:hAnsi="Courier New"/>
-        </w:rPr>
-        <w:t xml:space="preserve">   --</w:t>
-      </w:r>
-      <w:proofErr w:type="gramStart"/>
-      <w:r>
-        <w:rPr>
-          <w:rFonts w:ascii="Courier New" w:hAnsi="Courier New"/>
-        </w:rPr>
-        <w:t>stranded</w:t>
-      </w:r>
-      <w:proofErr w:type="gramEnd"/>
-      <w:r>
-        <w:rPr>
-          <w:rFonts w:ascii="Courier New" w:hAnsi="Courier New"/>
-        </w:rPr>
-        <w:t xml:space="preserve"> [option]   Is this a stranded library? (</w:t>
-      </w:r>
-      <w:proofErr w:type="gramStart"/>
-      <w:r>
-        <w:rPr>
-          <w:rFonts w:ascii="Courier New" w:hAnsi="Courier New"/>
-        </w:rPr>
-        <w:t>yes</w:t>
-      </w:r>
-      <w:proofErr w:type="gramEnd"/>
-      <w:r>
-        <w:rPr>
-          <w:rFonts w:ascii="Courier New" w:hAnsi="Courier New"/>
-        </w:rPr>
-        <w:t>, no, or reverse).</w:t>
-      </w:r>
-    </w:p>
-    <w:p>
-      <w:pPr>
-        <w:rPr>
-          <w:rFonts w:ascii="Courier New" w:hAnsi="Courier New"/>
-        </w:rPr>
-      </w:pPr>
-      <w:r>
-        <w:rPr>
-          <w:rFonts w:ascii="Courier New" w:hAnsi="Courier New"/>
-        </w:rPr>
-        <w:t xml:space="preserve">              </w:t>
-      </w:r>
-      <w:proofErr w:type="gramStart"/>
-      <w:r>
-        <w:rPr>
-          <w:rFonts w:ascii="Courier New" w:hAnsi="Courier New"/>
-        </w:rPr>
-        <w:t>no</w:t>
-      </w:r>
-      <w:proofErr w:type="gramEnd"/>
-      <w:r>
-        <w:rPr>
-          <w:rFonts w:ascii="Courier New" w:hAnsi="Courier New"/>
-        </w:rPr>
-        <w:t xml:space="preserve">      -  Library is </w:t>
-      </w:r>
-      <w:proofErr w:type="spellStart"/>
-      <w:r>
-        <w:rPr>
-          <w:rFonts w:ascii="Courier New" w:hAnsi="Courier New"/>
-        </w:rPr>
-        <w:t>unstranded</w:t>
-      </w:r>
-      <w:proofErr w:type="spellEnd"/>
-    </w:p>
-    <w:p>
-      <w:pPr>
-        <w:rPr>
-          <w:rFonts w:ascii="Courier New" w:hAnsi="Courier New"/>
-        </w:rPr>
-      </w:pPr>
-      <w:r>
-        <w:rPr>
-          <w:rFonts w:ascii="Courier New" w:hAnsi="Courier New"/>
-        </w:rPr>
-        <w:t xml:space="preserve">              </w:t>
-      </w:r>
-      <w:proofErr w:type="gramStart"/>
-      <w:r>
-        <w:rPr>
-          <w:rFonts w:ascii="Courier New" w:hAnsi="Courier New"/>
-        </w:rPr>
-        <w:t>yes</w:t>
-      </w:r>
-      <w:proofErr w:type="gramEnd"/>
-      <w:r>
-        <w:rPr>
-          <w:rFonts w:ascii="Courier New" w:hAnsi="Courier New"/>
-        </w:rPr>
-        <w:t xml:space="preserve">     -  "Second-strand </w:t>
-      </w:r>
-      <w:proofErr w:type="spellStart"/>
-      <w:r>
-        <w:rPr>
-          <w:rFonts w:ascii="Courier New" w:hAnsi="Courier New"/>
-        </w:rPr>
-        <w:t>cDNA</w:t>
-      </w:r>
-      <w:proofErr w:type="spellEnd"/>
-      <w:r>
-        <w:rPr>
-          <w:rFonts w:ascii="Courier New" w:hAnsi="Courier New"/>
-        </w:rPr>
-        <w:t xml:space="preserve"> library (e.g. </w:t>
-      </w:r>
-      <w:proofErr w:type="spellStart"/>
-      <w:r>
-        <w:rPr>
-          <w:rFonts w:ascii="Courier New" w:hAnsi="Courier New"/>
-        </w:rPr>
-        <w:t>ScriptSeq</w:t>
-      </w:r>
-      <w:proofErr w:type="spellEnd"/>
-      <w:r>
-        <w:rPr>
-          <w:rFonts w:ascii="Courier New" w:hAnsi="Courier New"/>
-        </w:rPr>
-        <w:t>)</w:t>
-      </w:r>
-    </w:p>
-    <w:p>
-      <w:pPr>
-        <w:rPr>
-          <w:rFonts w:ascii="Courier New" w:hAnsi="Courier New"/>
-        </w:rPr>
-      </w:pPr>
-      <w:r>
-        <w:rPr>
-          <w:rFonts w:ascii="Courier New" w:hAnsi="Courier New"/>
-        </w:rPr>
-        <w:t xml:space="preserve">              </w:t>
-      </w:r>
-      <w:proofErr w:type="gramStart"/>
-      <w:r>
-        <w:rPr>
-          <w:rFonts w:ascii="Courier New" w:hAnsi="Courier New"/>
-        </w:rPr>
-        <w:t>reverse</w:t>
-      </w:r>
-      <w:proofErr w:type="gramEnd"/>
-      <w:r>
-        <w:rPr>
-          <w:rFonts w:ascii="Courier New" w:hAnsi="Courier New"/>
-        </w:rPr>
-        <w:t xml:space="preserve"> -  "First-strand" </w:t>
-      </w:r>
-      <w:proofErr w:type="spellStart"/>
-      <w:r>
-        <w:rPr>
-          <w:rFonts w:ascii="Courier New" w:hAnsi="Courier New"/>
-        </w:rPr>
-        <w:t>cDNA</w:t>
-      </w:r>
-      <w:proofErr w:type="spellEnd"/>
-      <w:r>
-        <w:rPr>
-          <w:rFonts w:ascii="Courier New" w:hAnsi="Courier New"/>
-        </w:rPr>
-        <w:t xml:space="preserve"> library (e.g. </w:t>
-      </w:r>
-      <w:proofErr w:type="spellStart"/>
-      <w:r>
-        <w:rPr>
-          <w:rFonts w:ascii="Courier New" w:hAnsi="Courier New"/>
-        </w:rPr>
-        <w:t>Illumina</w:t>
-      </w:r>
-      <w:proofErr w:type="spellEnd"/>
-      <w:r>
-        <w:rPr>
-          <w:rFonts w:ascii="Courier New" w:hAnsi="Courier New"/>
-        </w:rPr>
-        <w:t xml:space="preserve"> </w:t>
-      </w:r>
-      <w:proofErr w:type="spellStart"/>
-      <w:r>
-        <w:rPr>
-          <w:rFonts w:ascii="Courier New" w:hAnsi="Courier New"/>
-        </w:rPr>
-        <w:t>TruSeq</w:t>
-      </w:r>
-      <w:proofErr w:type="spellEnd"/>
-      <w:r>
-        <w:rPr>
-          <w:rFonts w:ascii="Courier New" w:hAnsi="Courier New"/>
-        </w:rPr>
-        <w:t>)</w:t>
-      </w:r>
-    </w:p>
-    <w:p>
-      <w:pPr>
-        <w:rPr>
-          <w:rFonts w:ascii="Courier New" w:hAnsi="Courier New"/>
-        </w:rPr>
-      </w:pPr>
-      <w:r>
-        <w:rPr>
-          <w:rFonts w:ascii="Courier New" w:hAnsi="Courier New"/>
-        </w:rPr>
-        <w:t xml:space="preserve">                         DEFAULT: no.</w:t>
-      </w:r>
-    </w:p>
-    <w:p>
-      <w:pPr>
-        <w:rPr>
-          <w:rFonts w:ascii="Courier New" w:hAnsi="Courier New"/>
-        </w:rPr>
-      </w:pPr>
-      <w:r>
-        <w:rPr>
-          <w:rFonts w:ascii="Courier New" w:hAnsi="Courier New"/>
-        </w:rPr>
-        <w:t xml:space="preserve">   --</w:t>
-      </w:r>
-      <w:proofErr w:type="spellStart"/>
-      <w:proofErr w:type="gramStart"/>
-      <w:r>
-        <w:rPr>
-          <w:rFonts w:ascii="Courier New" w:hAnsi="Courier New"/>
-        </w:rPr>
-        <w:t>sortByPos</w:t>
-      </w:r>
-      <w:proofErr w:type="spellEnd"/>
-      <w:proofErr w:type="gramEnd"/>
-    </w:p>
-    <w:p>
-      <w:pPr>
-        <w:rPr>
-          <w:rFonts w:ascii="Courier New" w:hAnsi="Courier New"/>
-        </w:rPr>
-      </w:pPr>
-      <w:r>
-        <w:rPr>
-          <w:rFonts w:ascii="Courier New" w:hAnsi="Courier New"/>
-        </w:rPr>
-        <w:t xml:space="preserve">      Input file is sorted by chromosome position.</w:t>
-      </w:r>
-    </w:p>
-    <w:p>
-      <w:pPr>
-        <w:rPr>
-          <w:rFonts w:ascii="Courier New" w:hAnsi="Courier New"/>
-        </w:rPr>
-      </w:pPr>
-      <w:r>
-        <w:rPr>
-          <w:rFonts w:ascii="Courier New" w:hAnsi="Courier New"/>
-        </w:rPr>
-        <w:t xml:space="preserve">   --</w:t>
-      </w:r>
-      <w:proofErr w:type="gramStart"/>
-      <w:r>
-        <w:rPr>
-          <w:rFonts w:ascii="Courier New" w:hAnsi="Courier New"/>
-        </w:rPr>
         <w:t>project</w:t>
       </w:r>
       <w:proofErr w:type="gramEnd"/>
@@ -2911,7 +2976,6 @@
         <w:rPr>
           <w:rFonts w:ascii="Courier New" w:hAnsi="Courier New"/>
         </w:rPr>
-        <w:lastRenderedPageBreak/>
         <w:t xml:space="preserve">      Prefix used for output files (e.g. project name)</w:t>
       </w:r>
     </w:p>

</xml_diff>

<commit_message>
Updated manual docx to reflect README
</commit_message>
<xml_diff>
--- a/doc/TETranscripts_manual.docx
+++ b/doc/TETranscripts_manual.docx
@@ -52,7 +52,10 @@
     </w:p>
     <w:p>
       <w:r>
-        <w:t xml:space="preserve">Copyright (C) 2014-2018 Ying Jin, Eric </w:t>
+        <w:t>Copyright (C) 2014-2020</w:t>
+      </w:r>
+      <w:r>
+        <w:t xml:space="preserve"> Ying Jin, Eric </w:t>
       </w:r>
       <w:proofErr w:type="spellStart"/>
       <w:r>
@@ -60,7 +63,28 @@
       </w:r>
       <w:proofErr w:type="spellEnd"/>
       <w:r>
-        <w:t xml:space="preserve">, Oliver Tam &amp; Molly </w:t>
+        <w:t xml:space="preserve">, </w:t>
+      </w:r>
+      <w:proofErr w:type="spellStart"/>
+      <w:r>
+        <w:t>Talitha</w:t>
+      </w:r>
+      <w:proofErr w:type="spellEnd"/>
+      <w:r>
+        <w:t xml:space="preserve"> </w:t>
+      </w:r>
+      <w:proofErr w:type="spellStart"/>
+      <w:r>
+        <w:t>Forcier</w:t>
+      </w:r>
+      <w:proofErr w:type="spellEnd"/>
+      <w:r>
+        <w:t xml:space="preserve">, </w:t>
+      </w:r>
+      <w:bookmarkStart w:id="0" w:name="_GoBack"/>
+      <w:bookmarkEnd w:id="0"/>
+      <w:r>
+        <w:t xml:space="preserve">Oliver Tam &amp; Molly </w:t>
       </w:r>
       <w:proofErr w:type="spellStart"/>
       <w:r>
@@ -214,8 +238,8 @@
       <w:pPr>
         <w:pStyle w:val="Heading1"/>
       </w:pPr>
-      <w:bookmarkStart w:id="0" w:name="user-content-requirements"/>
-      <w:bookmarkEnd w:id="0"/>
+      <w:bookmarkStart w:id="1" w:name="user-content-requirements"/>
+      <w:bookmarkEnd w:id="1"/>
       <w:r>
         <w:t>Requirements</w:t>
       </w:r>
@@ -228,7 +252,7 @@
         <w:t>Python</w:t>
       </w:r>
       <w:r>
-        <w:t>: 2.6.x or 2.7.x (not tested in Python 3.x)</w:t>
+        <w:t>: 2.6.x or 2.7.x or 3.x (tested on Python 2.7.11 and Python 3.7.7)</w:t>
       </w:r>
     </w:p>
     <w:p>
@@ -272,8 +296,8 @@
       <w:pPr>
         <w:pStyle w:val="Heading1"/>
       </w:pPr>
-      <w:bookmarkStart w:id="1" w:name="user-content-installation"/>
-      <w:bookmarkEnd w:id="1"/>
+      <w:bookmarkStart w:id="2" w:name="user-content-installation"/>
+      <w:bookmarkEnd w:id="2"/>
       <w:r>
         <w:t>Installation</w:t>
       </w:r>
@@ -552,8 +576,8 @@
       <w:pPr>
         <w:pStyle w:val="Heading1"/>
       </w:pPr>
-      <w:bookmarkStart w:id="2" w:name="user-content-tetranscripts"/>
-      <w:bookmarkEnd w:id="2"/>
+      <w:bookmarkStart w:id="3" w:name="user-content-tetranscripts"/>
+      <w:bookmarkEnd w:id="3"/>
       <w:proofErr w:type="spellStart"/>
       <w:r>
         <w:t>TEtranscripts</w:t>
@@ -564,8 +588,8 @@
       <w:pPr>
         <w:pStyle w:val="Heading2"/>
       </w:pPr>
-      <w:bookmarkStart w:id="3" w:name="user-content-usage"/>
-      <w:bookmarkEnd w:id="3"/>
+      <w:bookmarkStart w:id="4" w:name="user-content-usage"/>
+      <w:bookmarkEnd w:id="4"/>
       <w:r>
         <w:t>Usage</w:t>
       </w:r>
@@ -2249,8 +2273,8 @@
       <w:pPr>
         <w:pStyle w:val="Heading2"/>
       </w:pPr>
-      <w:bookmarkStart w:id="4" w:name="user-content-example-command-lines"/>
-      <w:bookmarkEnd w:id="4"/>
+      <w:bookmarkStart w:id="5" w:name="user-content-example-command-lines"/>
+      <w:bookmarkEnd w:id="5"/>
       <w:r>
         <w:t>Example Command Lines</w:t>
       </w:r>
@@ -2403,8 +2427,8 @@
       <w:pPr>
         <w:pStyle w:val="Heading1"/>
       </w:pPr>
-      <w:bookmarkStart w:id="5" w:name="user-content-tecount"/>
-      <w:bookmarkEnd w:id="5"/>
+      <w:bookmarkStart w:id="6" w:name="user-content-tecount"/>
+      <w:bookmarkEnd w:id="6"/>
       <w:proofErr w:type="spellStart"/>
       <w:r>
         <w:t>TEcount</w:t>
@@ -2415,8 +2439,8 @@
       <w:pPr>
         <w:pStyle w:val="Heading2"/>
       </w:pPr>
-      <w:bookmarkStart w:id="6" w:name="user-content-id1"/>
-      <w:bookmarkEnd w:id="6"/>
+      <w:bookmarkStart w:id="7" w:name="user-content-id1"/>
+      <w:bookmarkEnd w:id="7"/>
       <w:r>
         <w:t>Usage</w:t>
       </w:r>
@@ -2811,8 +2835,6 @@
         </w:rPr>
         <w:t xml:space="preserve"> stranded</w:t>
       </w:r>
-      <w:bookmarkStart w:id="7" w:name="_GoBack"/>
-      <w:bookmarkEnd w:id="7"/>
       <w:r>
         <w:rPr>
           <w:rFonts w:ascii="Courier New" w:hAnsi="Courier New"/>

</xml_diff>